<commit_message>
Fixed code for PROVIDE
</commit_message>
<xml_diff>
--- a/Mortality_Descriptive.docx
+++ b/Mortality_Descriptive.docx
@@ -21051,7 +21051,19 @@
         <w:rPr>
           <w:rStyle w:val="NormalTok"/>
         </w:rPr>
-        <w:t xml:space="preserve">  df_death</w:t>
+        <w:t xml:space="preserve">  </w:t>
+      </w:r>
+      <w:r>
+        <w:rPr>
+          <w:rStyle w:val="KeywordTok"/>
+        </w:rPr>
+        <w:t xml:space="preserve">head</w:t>
+      </w:r>
+      <w:r>
+        <w:rPr>
+          <w:rStyle w:val="NormalTok"/>
+        </w:rPr>
+        <w:t xml:space="preserve">(df_death</w:t>
       </w:r>
       <w:r>
         <w:rPr>
@@ -21093,7 +21105,19 @@
         <w:rPr>
           <w:rStyle w:val="NormalTok"/>
         </w:rPr>
-        <w:t xml:space="preserve">AGEDTH)]</w:t>
+        <w:t xml:space="preserve">AGEDTH)], </w:t>
+      </w:r>
+      <w:r>
+        <w:rPr>
+          <w:rStyle w:val="DecValTok"/>
+        </w:rPr>
+        <w:t xml:space="preserve">200</w:t>
+      </w:r>
+      <w:r>
+        <w:rPr>
+          <w:rStyle w:val="NormalTok"/>
+        </w:rPr>
+        <w:t xml:space="preserve">)</w:t>
       </w:r>
     </w:p>
     <w:p>
@@ -21266,169 +21290,7 @@
         <w:rPr>
           <w:rStyle w:val="VerbatimChar"/>
         </w:rPr>
-        <w:t xml:space="preserve">## [199]    NA    NA    NA    NA    NA    NA    NA    NA    NA    NA -1.40</w:t>
-      </w:r>
-      <w:r>
-        <w:br w:type="textWrapping"/>
-      </w:r>
-      <w:r>
-        <w:rPr>
-          <w:rStyle w:val="VerbatimChar"/>
-        </w:rPr>
-        <w:t xml:space="preserve">## [210]    NA    NA    NA    NA    NA    NA    NA    NA    NA    NA    NA</w:t>
-      </w:r>
-      <w:r>
-        <w:br w:type="textWrapping"/>
-      </w:r>
-      <w:r>
-        <w:rPr>
-          <w:rStyle w:val="VerbatimChar"/>
-        </w:rPr>
-        <w:t xml:space="preserve">## [221]    NA    NA    NA    NA    NA    NA    NA    NA    NA    NA    NA</w:t>
-      </w:r>
-      <w:r>
-        <w:br w:type="textWrapping"/>
-      </w:r>
-      <w:r>
-        <w:rPr>
-          <w:rStyle w:val="VerbatimChar"/>
-        </w:rPr>
-        <w:t xml:space="preserve">## [232]    NA    NA    NA    NA    NA    NA    NA    NA    NA    NA -0.78</w:t>
-      </w:r>
-      <w:r>
-        <w:br w:type="textWrapping"/>
-      </w:r>
-      <w:r>
-        <w:rPr>
-          <w:rStyle w:val="VerbatimChar"/>
-        </w:rPr>
-        <w:t xml:space="preserve">## [243]    NA -1.00    NA -1.83    NA    NA    NA    NA    NA    NA    NA</w:t>
-      </w:r>
-      <w:r>
-        <w:br w:type="textWrapping"/>
-      </w:r>
-      <w:r>
-        <w:rPr>
-          <w:rStyle w:val="VerbatimChar"/>
-        </w:rPr>
-        <w:t xml:space="preserve">## [254]    NA    NA    NA    NA    NA    NA    NA  0.24    NA    NA    NA</w:t>
-      </w:r>
-      <w:r>
-        <w:br w:type="textWrapping"/>
-      </w:r>
-      <w:r>
-        <w:rPr>
-          <w:rStyle w:val="VerbatimChar"/>
-        </w:rPr>
-        <w:t xml:space="preserve">## [265]    NA    NA    NA    NA    NA    NA    NA    NA    NA    NA  1.06</w:t>
-      </w:r>
-      <w:r>
-        <w:br w:type="textWrapping"/>
-      </w:r>
-      <w:r>
-        <w:rPr>
-          <w:rStyle w:val="VerbatimChar"/>
-        </w:rPr>
-        <w:t xml:space="preserve">## [276]    NA    NA    NA    NA    NA  1.05    NA    NA    NA    NA    NA</w:t>
-      </w:r>
-      <w:r>
-        <w:br w:type="textWrapping"/>
-      </w:r>
-      <w:r>
-        <w:rPr>
-          <w:rStyle w:val="VerbatimChar"/>
-        </w:rPr>
-        <w:t xml:space="preserve">## [287]    NA    NA    NA    NA -0.33    NA    NA    NA    NA    NA    NA</w:t>
-      </w:r>
-      <w:r>
-        <w:br w:type="textWrapping"/>
-      </w:r>
-      <w:r>
-        <w:rPr>
-          <w:rStyle w:val="VerbatimChar"/>
-        </w:rPr>
-        <w:t xml:space="preserve">## [298]    NA    NA    NA  0.12    NA    NA    NA  0.18    NA    NA    NA</w:t>
-      </w:r>
-      <w:r>
-        <w:br w:type="textWrapping"/>
-      </w:r>
-      <w:r>
-        <w:rPr>
-          <w:rStyle w:val="VerbatimChar"/>
-        </w:rPr>
-        <w:t xml:space="preserve">## [309]    NA    NA    NA    NA    NA    NA    NA    NA    NA    NA    NA</w:t>
-      </w:r>
-      <w:r>
-        <w:br w:type="textWrapping"/>
-      </w:r>
-      <w:r>
-        <w:rPr>
-          <w:rStyle w:val="VerbatimChar"/>
-        </w:rPr>
-        <w:t xml:space="preserve">## [320]    NA    NA    NA    NA  0.05    NA    NA    NA    NA    NA    NA</w:t>
-      </w:r>
-      <w:r>
-        <w:br w:type="textWrapping"/>
-      </w:r>
-      <w:r>
-        <w:rPr>
-          <w:rStyle w:val="VerbatimChar"/>
-        </w:rPr>
-        <w:t xml:space="preserve">## [331] -0.40    NA    NA    NA -1.86    NA    NA    NA    NA    NA    NA</w:t>
-      </w:r>
-      <w:r>
-        <w:br w:type="textWrapping"/>
-      </w:r>
-      <w:r>
-        <w:rPr>
-          <w:rStyle w:val="VerbatimChar"/>
-        </w:rPr>
-        <w:t xml:space="preserve">## [342]    NA    NA    NA    NA    NA    NA    NA    NA -1.11    NA    NA</w:t>
-      </w:r>
-      <w:r>
-        <w:br w:type="textWrapping"/>
-      </w:r>
-      <w:r>
-        <w:rPr>
-          <w:rStyle w:val="VerbatimChar"/>
-        </w:rPr>
-        <w:t xml:space="preserve">## [353]    NA    NA    NA    NA    NA    NA    NA -0.60    NA    NA    NA</w:t>
-      </w:r>
-      <w:r>
-        <w:br w:type="textWrapping"/>
-      </w:r>
-      <w:r>
-        <w:rPr>
-          <w:rStyle w:val="VerbatimChar"/>
-        </w:rPr>
-        <w:t xml:space="preserve">## [364]    NA -0.98    NA    NA    NA    NA -0.77    NA    NA    NA    NA</w:t>
-      </w:r>
-      <w:r>
-        <w:br w:type="textWrapping"/>
-      </w:r>
-      <w:r>
-        <w:rPr>
-          <w:rStyle w:val="VerbatimChar"/>
-        </w:rPr>
-        <w:t xml:space="preserve">## [375]    NA    NA    NA -0.73    NA    NA -0.93    NA    NA    NA    NA</w:t>
-      </w:r>
-      <w:r>
-        <w:br w:type="textWrapping"/>
-      </w:r>
-      <w:r>
-        <w:rPr>
-          <w:rStyle w:val="VerbatimChar"/>
-        </w:rPr>
-        <w:t xml:space="preserve">## [386]    NA    NA    NA    NA    NA    NA    NA -0.98    NA    NA -1.19</w:t>
-      </w:r>
-      <w:r>
-        <w:br w:type="textWrapping"/>
-      </w:r>
-      <w:r>
-        <w:rPr>
-          <w:rStyle w:val="VerbatimChar"/>
-        </w:rPr>
-        <w:t xml:space="preserve">## [397]    NA    NA    NA    NA    NA    NA    NA    NA</w:t>
+        <w:t xml:space="preserve">## [199]    NA    NA</w:t>
       </w:r>
     </w:p>
     <w:p>
@@ -22102,7 +21964,7 @@
     </w:lvl>
   </w:abstractNum>
   <w:abstractNum w:abstractNumId="990">
-    <w:nsid w:val="621518aa"/>
+    <w:nsid w:val="c89bceb6"/>
     <w:multiLevelType w:val="multilevel"/>
     <w:lvl w:ilvl="0">
       <w:numFmt w:val="bullet"/>

</xml_diff>